<commit_message>
- protocol - diagrams
</commit_message>
<xml_diff>
--- a/documentation/protocol.docx
+++ b/documentation/protocol.docx
@@ -26,7 +26,6 @@
           <w:dataBinding w:prefixMappings="xmlns:ns0='http://purl.org/dc/elements/1.1/' xmlns:ns1='http://schemas.openxmlformats.org/package/2006/metadata/core-properties' " w:xpath="/ns1:coreProperties[1]/ns0:title[1]" w:storeItemID="{6C3C8BC8-F283-45AE-878A-BAB7291924A1}"/>
           <w:text/>
         </w:sdtPr>
-        <w:sdtEndPr/>
         <w:sdtContent>
           <w:r>
             <w:rPr>
@@ -60,7 +59,6 @@
           <w:dataBinding w:prefixMappings="xmlns:ns0='http://purl.org/dc/elements/1.1/' xmlns:ns1='http://schemas.openxmlformats.org/package/2006/metadata/core-properties' " w:xpath="/ns1:coreProperties[1]/ns0:subject[1]" w:storeItemID="{6C3C8BC8-F283-45AE-878A-BAB7291924A1}"/>
           <w:text/>
         </w:sdtPr>
-        <w:sdtEndPr/>
         <w:sdtContent>
           <w:r>
             <w:rPr>
@@ -84,13 +82,13 @@
         <w:ind w:left="0"/>
         <w:jc w:val="both"/>
         <w:rPr>
-          <w:lang w:val="de-AT"/>
+          <w:lang w:val="en-GB"/>
         </w:rPr>
       </w:pPr>
       <w:sdt>
         <w:sdtPr>
           <w:rPr>
-            <w:lang w:val="de-AT"/>
+            <w:lang w:val="en-GB"/>
           </w:rPr>
           <w:alias w:val="Autor"/>
           <w:tag w:val="author"/>
@@ -101,32 +99,31 @@
           <w:dataBinding w:prefixMappings="xmlns:ns0='http://purl.org/dc/elements/1.1/' xmlns:ns1='http://schemas.openxmlformats.org/package/2006/metadata/core-properties' " w:xpath="/ns1:coreProperties[1]/ns0:creator[1]" w:storeItemID="{6C3C8BC8-F283-45AE-878A-BAB7291924A1}"/>
           <w:text/>
         </w:sdtPr>
-        <w:sdtEndPr/>
         <w:sdtContent>
           <w:r>
             <w:rPr>
-              <w:lang w:val="de-AT"/>
+              <w:lang w:val="en-GB"/>
             </w:rPr>
             <w:t xml:space="preserve">Lorenz </w:t>
           </w:r>
           <w:proofErr w:type="spellStart"/>
           <w:r>
             <w:rPr>
-              <w:lang w:val="de-AT"/>
+              <w:lang w:val="en-GB"/>
             </w:rPr>
             <w:t>Duelli</w:t>
           </w:r>
           <w:proofErr w:type="spellEnd"/>
           <w:r>
             <w:rPr>
-              <w:lang w:val="de-AT"/>
+              <w:lang w:val="en-GB"/>
             </w:rPr>
             <w:t xml:space="preserve">, Jasmin </w:t>
           </w:r>
           <w:proofErr w:type="spellStart"/>
           <w:r>
             <w:rPr>
-              <w:lang w:val="de-AT"/>
+              <w:lang w:val="en-GB"/>
             </w:rPr>
             <w:t>Duvivié</w:t>
           </w:r>
@@ -138,6 +135,9 @@
       <w:pPr>
         <w:pStyle w:val="berschrift2"/>
         <w:jc w:val="both"/>
+        <w:rPr>
+          <w:lang w:val="en-GB"/>
+        </w:rPr>
       </w:pPr>
       <w:r>
         <w:rPr>
@@ -628,7 +628,47 @@
         <w:rPr>
           <w:lang w:val="en-GB"/>
         </w:rPr>
-        <w:t xml:space="preserve">. </w:t>
+        <w:t>.</w:t>
+      </w:r>
+      <w:r>
+        <w:rPr>
+          <w:lang w:val="en-GB"/>
+        </w:rPr>
+        <w:t xml:space="preserve"> The </w:t>
+      </w:r>
+      <w:proofErr w:type="spellStart"/>
+      <w:r>
+        <w:rPr>
+          <w:lang w:val="en-GB"/>
+        </w:rPr>
+        <w:t>mainview</w:t>
+      </w:r>
+      <w:proofErr w:type="spellEnd"/>
+      <w:r>
+        <w:rPr>
+          <w:lang w:val="en-GB"/>
+        </w:rPr>
+        <w:t xml:space="preserve"> includes the other reusable UI components (</w:t>
+      </w:r>
+      <w:proofErr w:type="spellStart"/>
+      <w:r>
+        <w:rPr>
+          <w:lang w:val="en-GB"/>
+        </w:rPr>
+        <w:t>subviews</w:t>
+      </w:r>
+      <w:proofErr w:type="spellEnd"/>
+      <w:r>
+        <w:rPr>
+          <w:lang w:val="en-GB"/>
+        </w:rPr>
+        <w:t>).</w:t>
+      </w:r>
+      <w:r>
+        <w:rPr>
+          <w:lang w:val="en-GB"/>
+        </w:rPr>
+        <w:t xml:space="preserve"> </w:t>
       </w:r>
       <w:r>
         <w:rPr>
@@ -648,7 +688,19 @@
         <w:rPr>
           <w:lang w:val="en-GB"/>
         </w:rPr>
-        <w:t xml:space="preserve"> acts as a kind of parent, gets notified by </w:t>
+        <w:t xml:space="preserve"> acts as a kind of </w:t>
+      </w:r>
+      <w:r>
+        <w:rPr>
+          <w:lang w:val="en-GB"/>
+        </w:rPr>
+        <w:t>parent. It</w:t>
+      </w:r>
+      <w:r>
+        <w:rPr>
+          <w:lang w:val="en-GB"/>
+        </w:rPr>
+        <w:t xml:space="preserve"> gets notified by </w:t>
       </w:r>
       <w:r>
         <w:rPr>
@@ -674,6 +726,38 @@
         </w:rPr>
         <w:t xml:space="preserve"> and is responsible only for their own tasks.</w:t>
       </w:r>
+      <w:r>
+        <w:rPr>
+          <w:lang w:val="en-GB"/>
+        </w:rPr>
+        <w:t xml:space="preserve"> Other </w:t>
+      </w:r>
+      <w:r>
+        <w:rPr>
+          <w:lang w:val="en-GB"/>
+        </w:rPr>
+        <w:t>views</w:t>
+      </w:r>
+      <w:r>
+        <w:rPr>
+          <w:lang w:val="en-GB"/>
+        </w:rPr>
+        <w:t xml:space="preserve"> can also include </w:t>
+      </w:r>
+      <w:proofErr w:type="spellStart"/>
+      <w:r>
+        <w:rPr>
+          <w:lang w:val="en-GB"/>
+        </w:rPr>
+        <w:t>subview</w:t>
+      </w:r>
+      <w:proofErr w:type="spellEnd"/>
+      <w:r>
+        <w:rPr>
+          <w:lang w:val="en-GB"/>
+        </w:rPr>
+        <w:t xml:space="preserve"> components if applicable.</w:t>
+      </w:r>
     </w:p>
     <w:p>
       <w:pPr>
@@ -688,10 +772,10 @@
           <w:lang w:val="en-GB"/>
         </w:rPr>
         <w:drawing>
-          <wp:inline distT="0" distB="0" distL="0" distR="0" wp14:anchorId="6DCC353F" wp14:editId="3F460F08">
-            <wp:extent cx="6115050" cy="2667000"/>
+          <wp:inline distT="0" distB="0" distL="0" distR="0" wp14:anchorId="4AE262B7" wp14:editId="79CF3854">
+            <wp:extent cx="6115050" cy="2571750"/>
             <wp:effectExtent l="0" t="0" r="0" b="0"/>
-            <wp:docPr id="1455432650" name="Grafik 4"/>
+            <wp:docPr id="191799747" name="Grafik 1"/>
             <wp:cNvGraphicFramePr>
               <a:graphicFrameLocks xmlns:a="http://schemas.openxmlformats.org/drawingml/2006/main" noChangeAspect="1"/>
             </wp:cNvGraphicFramePr>
@@ -699,7 +783,7 @@
               <a:graphicData uri="http://schemas.openxmlformats.org/drawingml/2006/picture">
                 <pic:pic xmlns:pic="http://schemas.openxmlformats.org/drawingml/2006/picture">
                   <pic:nvPicPr>
-                    <pic:cNvPr id="0" name="Picture 4"/>
+                    <pic:cNvPr id="0" name="Picture 1"/>
                     <pic:cNvPicPr>
                       <a:picLocks noChangeAspect="1" noChangeArrowheads="1"/>
                     </pic:cNvPicPr>
@@ -712,13 +796,13 @@
                         </a:ext>
                       </a:extLst>
                     </a:blip>
-                    <a:srcRect b="40120"/>
+                    <a:srcRect b="42259"/>
                     <a:stretch/>
                   </pic:blipFill>
                   <pic:spPr bwMode="auto">
                     <a:xfrm>
                       <a:off x="0" y="0"/>
-                      <a:ext cx="6115050" cy="2667000"/>
+                      <a:ext cx="6115050" cy="2571750"/>
                     </a:xfrm>
                     <a:prstGeom prst="rect">
                       <a:avLst/>
@@ -797,7 +881,13 @@
         <w:rPr>
           <w:lang w:val="en-GB"/>
         </w:rPr>
-        <w:t xml:space="preserve"> handling image uploads, generating reports as well as importing and exporting tour data.</w:t>
+        <w:t xml:space="preserve"> handling image uploads, generating reports as well as importing and exporting tour data</w:t>
+      </w:r>
+      <w:r>
+        <w:rPr>
+          <w:lang w:val="en-GB"/>
+        </w:rPr>
+        <w:t xml:space="preserve"> and invoking the Database layer when needed.</w:t>
       </w:r>
     </w:p>
     <w:p>
@@ -834,6 +924,12 @@
         </w:rPr>
         <w:t xml:space="preserve"> through DAOs (Data Access Objects).</w:t>
       </w:r>
+      <w:r>
+        <w:rPr>
+          <w:lang w:val="en-GB"/>
+        </w:rPr>
+        <w:t xml:space="preserve"> The database schema looks as follows:</w:t>
+      </w:r>
     </w:p>
     <w:p>
       <w:pPr>
@@ -844,6 +940,7 @@
       </w:pPr>
       <w:r>
         <w:rPr>
+          <w:noProof/>
           <w:lang w:val="en-GB"/>
         </w:rPr>
         <w:drawing>
@@ -892,28 +989,135 @@
     </w:p>
     <w:p>
       <w:pPr>
+        <w:pStyle w:val="berschrift2"/>
         <w:jc w:val="both"/>
         <w:rPr>
-          <w:color w:val="FF0000"/>
-          <w:lang w:val="en-GB"/>
-        </w:rPr>
-      </w:pPr>
+          <w:lang w:val="en-GB"/>
+        </w:rPr>
+      </w:pPr>
+      <w:r>
+        <w:rPr>
+          <w:lang w:val="en-GB"/>
+        </w:rPr>
+        <w:t>Design Patterns</w:t>
+      </w:r>
+    </w:p>
+    <w:p>
+      <w:pPr>
+        <w:jc w:val="both"/>
+        <w:rPr>
+          <w:lang w:val="en-GB"/>
+        </w:rPr>
+      </w:pPr>
+      <w:r>
+        <w:rPr>
+          <w:lang w:val="en-GB"/>
+        </w:rPr>
+        <w:t>The following design patterns have been implemented:</w:t>
+      </w:r>
+    </w:p>
+    <w:p>
+      <w:pPr>
+        <w:pStyle w:val="Listenabsatz"/>
+        <w:numPr>
+          <w:ilvl w:val="0"/>
+          <w:numId w:val="14"/>
+        </w:numPr>
+        <w:jc w:val="both"/>
+        <w:rPr>
+          <w:lang w:val="en-GB"/>
+        </w:rPr>
+      </w:pPr>
+      <w:r>
+        <w:rPr>
+          <w:lang w:val="en-GB"/>
+        </w:rPr>
+        <w:t>Factory Pattern (Controller Factory and Logger Factory)</w:t>
+      </w:r>
+    </w:p>
+    <w:p>
+      <w:pPr>
+        <w:pStyle w:val="Listenabsatz"/>
+        <w:numPr>
+          <w:ilvl w:val="0"/>
+          <w:numId w:val="14"/>
+        </w:numPr>
+        <w:jc w:val="both"/>
+        <w:rPr>
+          <w:lang w:val="en-GB"/>
+        </w:rPr>
+      </w:pPr>
+      <w:r>
+        <w:rPr>
+          <w:lang w:val="en-GB"/>
+        </w:rPr>
+        <w:t xml:space="preserve">Publisher Subscriber Pattern (when a controller makes modifications which affect the state of the system, it publishes its changes. The </w:t>
+      </w:r>
       <w:proofErr w:type="spellStart"/>
       <w:r>
         <w:rPr>
-          <w:color w:val="FF0000"/>
-          <w:lang w:val="en-GB"/>
-        </w:rPr>
-        <w:t>todo</w:t>
+          <w:lang w:val="en-GB"/>
+        </w:rPr>
+        <w:t>MainViewController</w:t>
       </w:r>
       <w:proofErr w:type="spellEnd"/>
       <w:r>
         <w:rPr>
-          <w:color w:val="FF0000"/>
-          <w:lang w:val="en-GB"/>
-        </w:rPr>
-        <w:t xml:space="preserve"> diagrams of the architecture</w:t>
-      </w:r>
+          <w:lang w:val="en-GB"/>
+        </w:rPr>
+        <w:t xml:space="preserve"> subscribes to these changes and invokes every other controller so that they carry out their necessary actions.</w:t>
+      </w:r>
+    </w:p>
+    <w:p>
+      <w:pPr>
+        <w:pStyle w:val="berschrift2"/>
+        <w:jc w:val="both"/>
+        <w:rPr>
+          <w:lang w:val="en-GB"/>
+        </w:rPr>
+      </w:pPr>
+      <w:r>
+        <w:rPr>
+          <w:lang w:val="en-GB"/>
+        </w:rPr>
+        <w:t>Unit Tests</w:t>
+      </w:r>
+    </w:p>
+    <w:p>
+      <w:pPr>
+        <w:jc w:val="both"/>
+        <w:rPr>
+          <w:lang w:val="en-GB"/>
+        </w:rPr>
+      </w:pPr>
+      <w:r>
+        <w:rPr>
+          <w:lang w:val="en-GB"/>
+        </w:rPr>
+        <w:t>We mostly test the models and services, where applicable. The controllers simply bind between the *</w:t>
+      </w:r>
+      <w:proofErr w:type="spellStart"/>
+      <w:r>
+        <w:rPr>
+          <w:lang w:val="en-GB"/>
+        </w:rPr>
+        <w:t>fxml</w:t>
+      </w:r>
+      <w:proofErr w:type="spellEnd"/>
+      <w:r>
+        <w:rPr>
+          <w:lang w:val="en-GB"/>
+        </w:rPr>
+        <w:t>. files and the models and invoke methods of the models, so there is no need to test the controllers. The models have been tested where necessary i.e., where they carry out calculations to display the data which they receive from the business logic as they need it for the frontend. Most of the times however, the models only invoke services, in which case in makes sense to test the services but not the models. Thus, the services and models are most heavily tested.</w:t>
+      </w:r>
+    </w:p>
+    <w:p>
+      <w:pPr>
+        <w:jc w:val="both"/>
+        <w:rPr>
+          <w:lang w:val="en-GB"/>
+        </w:rPr>
+      </w:pPr>
     </w:p>
     <w:p>
       <w:pPr>
@@ -1001,6 +1205,23 @@
     </w:p>
     <w:p>
       <w:pPr>
+        <w:rPr>
+          <w:rFonts w:eastAsiaTheme="majorEastAsia" w:cstheme="majorBidi"/>
+          <w:color w:val="00649C"/>
+          <w:sz w:val="48"/>
+          <w:szCs w:val="26"/>
+          <w:lang w:val="en-GB"/>
+        </w:rPr>
+      </w:pPr>
+      <w:r>
+        <w:rPr>
+          <w:lang w:val="en-GB"/>
+        </w:rPr>
+        <w:br w:type="page"/>
+      </w:r>
+    </w:p>
+    <w:p>
+      <w:pPr>
         <w:pStyle w:val="berschrift2"/>
         <w:jc w:val="both"/>
         <w:rPr>
@@ -1011,6 +1232,7 @@
         <w:rPr>
           <w:lang w:val="en-GB"/>
         </w:rPr>
+        <w:lastRenderedPageBreak/>
         <w:t>User Experience</w:t>
       </w:r>
     </w:p>
@@ -1056,7 +1278,6 @@
         <w:rPr>
           <w:lang w:val="en-GB"/>
         </w:rPr>
-        <w:lastRenderedPageBreak/>
         <w:t>we do not want the user to be overwhelmed by too much information.</w:t>
       </w:r>
       <w:r>
@@ -1319,263 +1540,7 @@
         <w:rPr>
           <w:lang w:val="en-GB"/>
         </w:rPr>
-        <w:t>Design Patterns</w:t>
-      </w:r>
-    </w:p>
-    <w:p>
-      <w:pPr>
-        <w:jc w:val="both"/>
-        <w:rPr>
-          <w:lang w:val="en-GB"/>
-        </w:rPr>
-      </w:pPr>
-      <w:r>
-        <w:rPr>
-          <w:lang w:val="en-GB"/>
-        </w:rPr>
-        <w:t>The following design patterns have been implemented:</w:t>
-      </w:r>
-    </w:p>
-    <w:p>
-      <w:pPr>
-        <w:pStyle w:val="Listenabsatz"/>
-        <w:numPr>
-          <w:ilvl w:val="0"/>
-          <w:numId w:val="14"/>
-        </w:numPr>
-        <w:jc w:val="both"/>
-        <w:rPr>
-          <w:lang w:val="en-GB"/>
-        </w:rPr>
-      </w:pPr>
-      <w:r>
-        <w:rPr>
-          <w:lang w:val="en-GB"/>
-        </w:rPr>
-        <w:t>Factory Pattern (Controller Factory and Logger Factory)</w:t>
-      </w:r>
-    </w:p>
-    <w:p>
-      <w:pPr>
-        <w:pStyle w:val="Listenabsatz"/>
-        <w:numPr>
-          <w:ilvl w:val="0"/>
-          <w:numId w:val="14"/>
-        </w:numPr>
-        <w:jc w:val="both"/>
-        <w:rPr>
-          <w:lang w:val="en-GB"/>
-        </w:rPr>
-      </w:pPr>
-      <w:r>
-        <w:rPr>
-          <w:lang w:val="en-GB"/>
-        </w:rPr>
         <w:lastRenderedPageBreak/>
-        <w:t>Publisher Subscriber Pattern</w:t>
-      </w:r>
-      <w:r>
-        <w:rPr>
-          <w:lang w:val="en-GB"/>
-        </w:rPr>
-        <w:t xml:space="preserve"> (</w:t>
-      </w:r>
-      <w:r>
-        <w:rPr>
-          <w:lang w:val="en-GB"/>
-        </w:rPr>
-        <w:t xml:space="preserve">when a controller </w:t>
-      </w:r>
-      <w:r>
-        <w:rPr>
-          <w:lang w:val="en-GB"/>
-        </w:rPr>
-        <w:t>makes</w:t>
-      </w:r>
-      <w:r>
-        <w:rPr>
-          <w:lang w:val="en-GB"/>
-        </w:rPr>
-        <w:t xml:space="preserve"> modifications which affect the state of the system, </w:t>
-      </w:r>
-      <w:r>
-        <w:rPr>
-          <w:lang w:val="en-GB"/>
-        </w:rPr>
-        <w:t>it</w:t>
-      </w:r>
-      <w:r>
-        <w:rPr>
-          <w:lang w:val="en-GB"/>
-        </w:rPr>
-        <w:t xml:space="preserve"> publish</w:t>
-      </w:r>
-      <w:r>
-        <w:rPr>
-          <w:lang w:val="en-GB"/>
-        </w:rPr>
-        <w:t>es</w:t>
-      </w:r>
-      <w:r>
-        <w:rPr>
-          <w:lang w:val="en-GB"/>
-        </w:rPr>
-        <w:t xml:space="preserve"> </w:t>
-      </w:r>
-      <w:r>
-        <w:rPr>
-          <w:lang w:val="en-GB"/>
-        </w:rPr>
-        <w:t>its</w:t>
-      </w:r>
-      <w:r>
-        <w:rPr>
-          <w:lang w:val="en-GB"/>
-        </w:rPr>
-        <w:t xml:space="preserve"> changes. The </w:t>
-      </w:r>
-      <w:proofErr w:type="spellStart"/>
-      <w:r>
-        <w:rPr>
-          <w:lang w:val="en-GB"/>
-        </w:rPr>
-        <w:t>MainViewController</w:t>
-      </w:r>
-      <w:proofErr w:type="spellEnd"/>
-      <w:r>
-        <w:rPr>
-          <w:lang w:val="en-GB"/>
-        </w:rPr>
-        <w:t xml:space="preserve"> subscribes to these changes and invokes every other controller so that they carry out the</w:t>
-      </w:r>
-      <w:r>
-        <w:rPr>
-          <w:lang w:val="en-GB"/>
-        </w:rPr>
-        <w:t>ir</w:t>
-      </w:r>
-      <w:r>
-        <w:rPr>
-          <w:lang w:val="en-GB"/>
-        </w:rPr>
-        <w:t xml:space="preserve"> necessary</w:t>
-      </w:r>
-      <w:r>
-        <w:rPr>
-          <w:lang w:val="en-GB"/>
-        </w:rPr>
-        <w:t xml:space="preserve"> actions.</w:t>
-      </w:r>
-    </w:p>
-    <w:p>
-      <w:pPr>
-        <w:pStyle w:val="berschrift2"/>
-        <w:jc w:val="both"/>
-        <w:rPr>
-          <w:lang w:val="en-GB"/>
-        </w:rPr>
-      </w:pPr>
-      <w:r>
-        <w:rPr>
-          <w:lang w:val="en-GB"/>
-        </w:rPr>
-        <w:t>Unit Tests</w:t>
-      </w:r>
-    </w:p>
-    <w:p>
-      <w:pPr>
-        <w:jc w:val="both"/>
-        <w:rPr>
-          <w:lang w:val="en-GB"/>
-        </w:rPr>
-      </w:pPr>
-      <w:r>
-        <w:rPr>
-          <w:lang w:val="en-GB"/>
-        </w:rPr>
-        <w:t>We mostly test the models and services, where applicable. The controllers simply bind between the *</w:t>
-      </w:r>
-      <w:proofErr w:type="spellStart"/>
-      <w:r>
-        <w:rPr>
-          <w:lang w:val="en-GB"/>
-        </w:rPr>
-        <w:t>fxml</w:t>
-      </w:r>
-      <w:proofErr w:type="spellEnd"/>
-      <w:r>
-        <w:rPr>
-          <w:lang w:val="en-GB"/>
-        </w:rPr>
-        <w:t>. files and the models</w:t>
-      </w:r>
-      <w:r>
-        <w:rPr>
-          <w:lang w:val="en-GB"/>
-        </w:rPr>
-        <w:t xml:space="preserve"> and invoke methods of the models, so there is no need to test the controllers. The models have been tested where necessary i.e., where they carry out calculations</w:t>
-      </w:r>
-      <w:r>
-        <w:rPr>
-          <w:lang w:val="en-GB"/>
-        </w:rPr>
-        <w:t xml:space="preserve"> </w:t>
-      </w:r>
-      <w:r>
-        <w:rPr>
-          <w:lang w:val="en-GB"/>
-        </w:rPr>
-        <w:t>to</w:t>
-      </w:r>
-      <w:r>
-        <w:rPr>
-          <w:lang w:val="en-GB"/>
-        </w:rPr>
-        <w:t xml:space="preserve"> display the </w:t>
-      </w:r>
-      <w:r>
-        <w:rPr>
-          <w:lang w:val="en-GB"/>
-        </w:rPr>
-        <w:t>data which</w:t>
-      </w:r>
-      <w:r>
-        <w:rPr>
-          <w:lang w:val="en-GB"/>
-        </w:rPr>
-        <w:t xml:space="preserve"> they receive from the business logic as they need it for the frontend. </w:t>
-      </w:r>
-      <w:r>
-        <w:rPr>
-          <w:lang w:val="en-GB"/>
-        </w:rPr>
-        <w:t>Most of the times however, the models</w:t>
-      </w:r>
-      <w:r>
-        <w:rPr>
-          <w:lang w:val="en-GB"/>
-        </w:rPr>
-        <w:t xml:space="preserve"> only invoke services, in which case in makes sense to test the services but not the models.</w:t>
-      </w:r>
-      <w:r>
-        <w:rPr>
-          <w:lang w:val="en-GB"/>
-        </w:rPr>
-        <w:t xml:space="preserve"> Thus, the services and models are most heavily tested.</w:t>
-      </w:r>
-    </w:p>
-    <w:p>
-      <w:pPr>
-        <w:pStyle w:val="berschrift2"/>
-        <w:jc w:val="both"/>
-        <w:rPr>
-          <w:lang w:val="en-GB"/>
-        </w:rPr>
-      </w:pPr>
-      <w:r>
-        <w:rPr>
-          <w:lang w:val="en-GB"/>
-        </w:rPr>
         <w:t>Unique Feature</w:t>
       </w:r>
     </w:p>
@@ -1665,7 +1630,6 @@
         <w:rPr>
           <w:lang w:val="en-GB"/>
         </w:rPr>
-        <w:lastRenderedPageBreak/>
         <w:t>Tracked Time</w:t>
       </w:r>
     </w:p>
@@ -1691,7 +1655,21 @@
           <w:color w:val="FF0000"/>
           <w:lang w:val="en-GB"/>
         </w:rPr>
-        <w:t xml:space="preserve"> enter </w:t>
+        <w:t xml:space="preserve"> </w:t>
+      </w:r>
+      <w:r>
+        <w:rPr>
+          <w:color w:val="FF0000"/>
+          <w:lang w:val="en-GB"/>
+        </w:rPr>
+        <w:t>write as paragraph o</w:t>
+      </w:r>
+      <w:r>
+        <w:rPr>
+          <w:color w:val="FF0000"/>
+          <w:lang w:val="en-GB"/>
+        </w:rPr>
+        <w:t xml:space="preserve">r table or </w:t>
       </w:r>
       <w:proofErr w:type="gramStart"/>
       <w:r>
@@ -1699,9 +1677,49 @@
           <w:color w:val="FF0000"/>
           <w:lang w:val="en-GB"/>
         </w:rPr>
-        <w:t>time</w:t>
+        <w:t>something</w:t>
       </w:r>
       <w:proofErr w:type="gramEnd"/>
+    </w:p>
+    <w:p>
+      <w:pPr>
+        <w:jc w:val="both"/>
+        <w:rPr>
+          <w:color w:val="FF0000"/>
+        </w:rPr>
+      </w:pPr>
+      <w:proofErr w:type="spellStart"/>
+      <w:r>
+        <w:rPr>
+          <w:color w:val="FF0000"/>
+        </w:rPr>
+        <w:t>ca</w:t>
+      </w:r>
+      <w:proofErr w:type="spellEnd"/>
+      <w:r>
+        <w:rPr>
+          <w:color w:val="FF0000"/>
+        </w:rPr>
+        <w:t xml:space="preserve"> 8</w:t>
+      </w:r>
+      <w:r>
+        <w:rPr>
+          <w:color w:val="FF0000"/>
+        </w:rPr>
+        <w:t>5</w:t>
+      </w:r>
+      <w:r>
+        <w:rPr>
+          <w:color w:val="FF0000"/>
+        </w:rPr>
+        <w:t xml:space="preserve"> Stunden</w:t>
+      </w:r>
+      <w:r>
+        <w:rPr>
+          <w:color w:val="FF0000"/>
+        </w:rPr>
+        <w:t xml:space="preserve"> (Jassi)</w:t>
+      </w:r>
     </w:p>
     <w:p>
       <w:pPr>
@@ -1748,14 +1766,12 @@
         </w:rPr>
         <w:t xml:space="preserve">The repository is </w:t>
       </w:r>
-      <w:proofErr w:type="gramStart"/>
-      <w:r>
-        <w:rPr>
-          <w:lang w:val="en-GB"/>
-        </w:rPr>
-        <w:t>private,</w:t>
-      </w:r>
-      <w:proofErr w:type="gramEnd"/>
+      <w:r>
+        <w:rPr>
+          <w:lang w:val="en-GB"/>
+        </w:rPr>
+        <w:t>private;</w:t>
+      </w:r>
       <w:r>
         <w:rPr>
           <w:lang w:val="en-GB"/>
@@ -1774,14 +1790,12 @@
         </w:rPr>
         <w:t xml:space="preserve"> to:</w:t>
       </w:r>
-    </w:p>
-    <w:p>
-      <w:pPr>
-        <w:jc w:val="both"/>
-        <w:rPr>
-          <w:lang w:val="en-GB"/>
-        </w:rPr>
-      </w:pPr>
+      <w:r>
+        <w:rPr>
+          <w:lang w:val="en-GB"/>
+        </w:rPr>
+        <w:t xml:space="preserve"> </w:t>
+      </w:r>
       <w:hyperlink r:id="rId17" w:history="1">
         <w:r>
           <w:rPr>
@@ -1791,14 +1805,12 @@
           <w:t>if21b145@technikum-wien.at</w:t>
         </w:r>
       </w:hyperlink>
-    </w:p>
-    <w:p>
-      <w:pPr>
-        <w:jc w:val="both"/>
-        <w:rPr>
-          <w:lang w:val="en-GB"/>
-        </w:rPr>
-      </w:pPr>
+      <w:r>
+        <w:rPr>
+          <w:lang w:val="en-GB"/>
+        </w:rPr>
+        <w:t xml:space="preserve"> or </w:t>
+      </w:r>
       <w:hyperlink r:id="rId18" w:history="1">
         <w:r>
           <w:rPr>
@@ -1808,14 +1820,6 @@
           <w:t>if21b144@technikum-wien.at</w:t>
         </w:r>
       </w:hyperlink>
-    </w:p>
-    <w:p>
-      <w:pPr>
-        <w:jc w:val="both"/>
-        <w:rPr>
-          <w:lang w:val="en-GB"/>
-        </w:rPr>
-      </w:pPr>
     </w:p>
     <w:sectPr>
       <w:headerReference w:type="even" r:id="rId19"/>
@@ -4239,6 +4243,8 @@
   </w:compat>
   <w:rsids>
     <w:rsidRoot w:val="00733CE1"/>
+    <w:rsid w:val="001013F7"/>
+    <w:rsid w:val="005A5762"/>
     <w:rsid w:val="00733CE1"/>
   </w:rsids>
   <m:mathPr>

</xml_diff>